<commit_message>
Fix tables and figures
</commit_message>
<xml_diff>
--- a/viz/figures/impacts.docx
+++ b/viz/figures/impacts.docx
@@ -356,7 +356,7 @@
                 <w:szCs w:val="22"/>
                 <w:color w:val="000000"/>
               </w:rPr>
-              <w:t xml:space="preserve">45.80425</w:t>
+              <w:t xml:space="preserve">21.48956</w:t>
             </w:r>
           </w:p>
         </w:tc>
@@ -400,7 +400,7 @@
                 <w:szCs w:val="22"/>
                 <w:color w:val="000000"/>
               </w:rPr>
-              <w:t xml:space="preserve">43.05259</w:t>
+              <w:t xml:space="preserve">20.46690</w:t>
             </w:r>
           </w:p>
         </w:tc>
@@ -538,7 +538,7 @@
                 <w:szCs w:val="22"/>
                 <w:color w:val="000000"/>
               </w:rPr>
-              <w:t xml:space="preserve">58.08942</w:t>
+              <w:t xml:space="preserve">27.41837</w:t>
             </w:r>
           </w:p>
         </w:tc>
@@ -582,7 +582,7 @@
                 <w:szCs w:val="22"/>
                 <w:color w:val="000000"/>
               </w:rPr>
-              <w:t xml:space="preserve">54.61303</w:t>
+              <w:t xml:space="preserve">26.03267</w:t>
             </w:r>
           </w:p>
         </w:tc>
@@ -720,7 +720,7 @@
                 <w:szCs w:val="22"/>
                 <w:color w:val="000000"/>
               </w:rPr>
-              <w:t xml:space="preserve">78.52822</w:t>
+              <w:t xml:space="preserve">37.40684</w:t>
             </w:r>
           </w:p>
         </w:tc>
@@ -764,7 +764,7 @@
                 <w:szCs w:val="22"/>
                 <w:color w:val="000000"/>
               </w:rPr>
-              <w:t xml:space="preserve">72.88808</w:t>
+              <w:t xml:space="preserve">34.78419</w:t>
             </w:r>
           </w:p>
         </w:tc>
@@ -902,7 +902,7 @@
                 <w:szCs w:val="22"/>
                 <w:color w:val="000000"/>
               </w:rPr>
-              <w:t xml:space="preserve">124.33247</w:t>
+              <w:t xml:space="preserve">58.89639</w:t>
             </w:r>
           </w:p>
         </w:tc>
@@ -946,7 +946,7 @@
                 <w:szCs w:val="22"/>
                 <w:color w:val="000000"/>
               </w:rPr>
-              <w:t xml:space="preserve">115.94067</w:t>
+              <w:t xml:space="preserve">55.25109</w:t>
             </w:r>
           </w:p>
         </w:tc>

</xml_diff>